<commit_message>
Chỉnh sửa đặc tả nhà cung cấp + phân loại sản phẩm
</commit_message>
<xml_diff>
--- a/MyTask/DacTaUsecase(Phanloai+Nhacungcap).docx
+++ b/MyTask/DacTaUsecase(Phanloai+Nhacungcap).docx
@@ -657,7 +657,27 @@
                 <w:szCs w:val="32"/>
                 <w:lang w:val="vi-VN" w:eastAsia="vi-VN"/>
               </w:rPr>
-              <w:t>Nếu người quản lý muốn xóa: luồng phụ hủy được thực hiện</w:t>
+              <w:t xml:space="preserve">Nếu người quản lý muốn xóa: luồng phụ </w:t>
+            </w:r>
+            <w:r>
+              <w:rPr>
+                <w:rFonts w:ascii="Times New Roman" w:eastAsia="Times New Roman" w:hAnsi="Times New Roman" w:cs="Times New Roman"/>
+                <w:color w:val="000000"/>
+                <w:sz w:val="32"/>
+                <w:szCs w:val="32"/>
+                <w:lang w:eastAsia="vi-VN"/>
+              </w:rPr>
+              <w:t>xóa</w:t>
+            </w:r>
+            <w:r>
+              <w:rPr>
+                <w:rFonts w:ascii="Times New Roman" w:eastAsia="Times New Roman" w:hAnsi="Times New Roman" w:cs="Times New Roman"/>
+                <w:color w:val="000000"/>
+                <w:sz w:val="32"/>
+                <w:szCs w:val="32"/>
+                <w:lang w:val="vi-VN" w:eastAsia="vi-VN"/>
+              </w:rPr>
+              <w:t xml:space="preserve"> được thực hiện</w:t>
             </w:r>
           </w:p>
           <w:p>
@@ -1151,8 +1171,8 @@
         <w:tblLook w:val="04A0" w:firstRow="1" w:lastRow="0" w:firstColumn="1" w:lastColumn="0" w:noHBand="0" w:noVBand="1"/>
       </w:tblPr>
       <w:tblGrid>
-        <w:gridCol w:w="1574"/>
-        <w:gridCol w:w="7776"/>
+        <w:gridCol w:w="1575"/>
+        <w:gridCol w:w="7775"/>
       </w:tblGrid>
       <w:tr>
         <w:trPr>
@@ -1744,7 +1764,27 @@
                 <w:szCs w:val="32"/>
                 <w:lang w:val="vi-VN" w:eastAsia="vi-VN"/>
               </w:rPr>
-              <w:t>Nếu người quản lý muốn xóa: luồng phụ hủy được thực hiện</w:t>
+              <w:t xml:space="preserve">Nếu người quản lý muốn xóa: luồng phụ </w:t>
+            </w:r>
+            <w:r>
+              <w:rPr>
+                <w:rFonts w:ascii="Times New Roman" w:eastAsia="Times New Roman" w:hAnsi="Times New Roman" w:cs="Times New Roman"/>
+                <w:color w:val="000000"/>
+                <w:sz w:val="32"/>
+                <w:szCs w:val="32"/>
+                <w:lang w:eastAsia="vi-VN"/>
+              </w:rPr>
+              <w:t>xóa</w:t>
+            </w:r>
+            <w:r>
+              <w:rPr>
+                <w:rFonts w:ascii="Times New Roman" w:eastAsia="Times New Roman" w:hAnsi="Times New Roman" w:cs="Times New Roman"/>
+                <w:color w:val="000000"/>
+                <w:sz w:val="32"/>
+                <w:szCs w:val="32"/>
+                <w:lang w:val="vi-VN" w:eastAsia="vi-VN"/>
+              </w:rPr>
+              <w:t xml:space="preserve"> được thực hiện</w:t>
             </w:r>
           </w:p>
           <w:p>
@@ -2108,7 +2148,27 @@
                 <w:szCs w:val="32"/>
                 <w:lang w:val="vi-VN" w:eastAsia="vi-VN"/>
               </w:rPr>
-              <w:t xml:space="preserve"> thực hiện các chức năng quản lý thương hiệu cần thiết .</w:t>
+              <w:t xml:space="preserve"> thực hiện các chức năng </w:t>
+            </w:r>
+            <w:r>
+              <w:rPr>
+                <w:rFonts w:ascii="Times New Roman" w:eastAsia="Times New Roman" w:hAnsi="Times New Roman" w:cs="Times New Roman"/>
+                <w:color w:val="000000"/>
+                <w:sz w:val="32"/>
+                <w:szCs w:val="32"/>
+                <w:lang w:eastAsia="vi-VN"/>
+              </w:rPr>
+              <w:t>phân loại danh mục sản phẩm</w:t>
+            </w:r>
+            <w:r>
+              <w:rPr>
+                <w:rFonts w:ascii="Times New Roman" w:eastAsia="Times New Roman" w:hAnsi="Times New Roman" w:cs="Times New Roman"/>
+                <w:color w:val="000000"/>
+                <w:sz w:val="32"/>
+                <w:szCs w:val="32"/>
+                <w:lang w:val="vi-VN" w:eastAsia="vi-VN"/>
+              </w:rPr>
+              <w:t xml:space="preserve"> cần thiết .</w:t>
             </w:r>
           </w:p>
           <w:p>
@@ -2558,6 +2618,7 @@
     <w:lsdException w:name="HTML Sample" w:semiHidden="1" w:unhideWhenUsed="1"/>
     <w:lsdException w:name="HTML Typewriter" w:semiHidden="1" w:unhideWhenUsed="1"/>
     <w:lsdException w:name="HTML Variable" w:semiHidden="1" w:unhideWhenUsed="1"/>
+    <w:lsdException w:name="Normal Table" w:semiHidden="1" w:unhideWhenUsed="1"/>
     <w:lsdException w:name="annotation subject" w:semiHidden="1" w:unhideWhenUsed="1"/>
     <w:lsdException w:name="No List" w:semiHidden="1" w:unhideWhenUsed="1"/>
     <w:lsdException w:name="Outline List 1" w:semiHidden="1" w:unhideWhenUsed="1"/>
@@ -2604,8 +2665,10 @@
     <w:lsdException w:name="Table Subtle 2" w:semiHidden="1" w:unhideWhenUsed="1"/>
     <w:lsdException w:name="Table Web 1" w:semiHidden="1" w:unhideWhenUsed="1"/>
     <w:lsdException w:name="Table Web 2" w:semiHidden="1" w:unhideWhenUsed="1"/>
+    <w:lsdException w:name="Table Web 3" w:semiHidden="1" w:unhideWhenUsed="1"/>
     <w:lsdException w:name="Balloon Text" w:semiHidden="1" w:unhideWhenUsed="1"/>
     <w:lsdException w:name="Table Grid" w:uiPriority="39"/>
+    <w:lsdException w:name="Table Theme" w:semiHidden="1" w:unhideWhenUsed="1"/>
     <w:lsdException w:name="Placeholder Text" w:semiHidden="1"/>
     <w:lsdException w:name="No Spacing" w:uiPriority="1" w:qFormat="1"/>
     <w:lsdException w:name="Light Shading" w:uiPriority="60"/>

</xml_diff>